<commit_message>
Complete v1 Amin UC
</commit_message>
<xml_diff>
--- a/Docs/Requirement/DD_RFID_URD_v1.0.docx
+++ b/Docs/Requirement/DD_RFID_URD_v1.0.docx
@@ -1,6 +1,6 @@
 
 <file path=word/document.xml><?xml version="1.0" encoding="utf-8"?>
-<w:document xmlns:wpc="http://schemas.microsoft.com/office/word/2010/wordprocessingCanvas" xmlns:mc="http://schemas.openxmlformats.org/markup-compatibility/2006" xmlns:o="urn:schemas-microsoft-com:office:office" xmlns:r="http://schemas.openxmlformats.org/officeDocument/2006/relationships" xmlns:m="http://schemas.openxmlformats.org/officeDocument/2006/math" xmlns:v="urn:schemas-microsoft-com:vml" xmlns:wp14="http://schemas.microsoft.com/office/word/2010/wordprocessingDrawing" xmlns:wp="http://schemas.openxmlformats.org/drawingml/2006/wordprocessingDrawing" xmlns:w10="urn:schemas-microsoft-com:office:word" xmlns:w="http://schemas.openxmlformats.org/wordprocessingml/2006/main" xmlns:w14="http://schemas.microsoft.com/office/word/2010/wordml" xmlns:w15="http://schemas.microsoft.com/office/word/2012/wordml" xmlns:wpg="http://schemas.microsoft.com/office/word/2010/wordprocessingGroup" xmlns:wpi="http://schemas.microsoft.com/office/word/2010/wordprocessingInk" xmlns:wne="http://schemas.microsoft.com/office/word/2006/wordml" xmlns:wps="http://schemas.microsoft.com/office/word/2010/wordprocessingShape" mc:Ignorable="w14 w15 wp14">
+<w:document xmlns:wpc="http://schemas.microsoft.com/office/word/2010/wordprocessingCanvas" xmlns:cx="http://schemas.microsoft.com/office/drawing/2014/chartex" xmlns:cx1="http://schemas.microsoft.com/office/drawing/2015/9/8/chartex" xmlns:mc="http://schemas.openxmlformats.org/markup-compatibility/2006" xmlns:o="urn:schemas-microsoft-com:office:office" xmlns:r="http://schemas.openxmlformats.org/officeDocument/2006/relationships" xmlns:m="http://schemas.openxmlformats.org/officeDocument/2006/math" xmlns:v="urn:schemas-microsoft-com:vml" xmlns:wp14="http://schemas.microsoft.com/office/word/2010/wordprocessingDrawing" xmlns:wp="http://schemas.openxmlformats.org/drawingml/2006/wordprocessingDrawing" xmlns:w10="urn:schemas-microsoft-com:office:word" xmlns:w="http://schemas.openxmlformats.org/wordprocessingml/2006/main" xmlns:w14="http://schemas.microsoft.com/office/word/2010/wordml" xmlns:w15="http://schemas.microsoft.com/office/word/2012/wordml" xmlns:w16se="http://schemas.microsoft.com/office/word/2015/wordml/symex" xmlns:wpg="http://schemas.microsoft.com/office/word/2010/wordprocessingGroup" xmlns:wpi="http://schemas.microsoft.com/office/word/2010/wordprocessingInk" xmlns:wne="http://schemas.microsoft.com/office/word/2006/wordml" xmlns:wps="http://schemas.microsoft.com/office/word/2010/wordprocessingShape" mc:Ignorable="w14 w15 w16se wp14">
   <w:body>
     <w:p>
       <w:pPr>
@@ -655,59 +655,62 @@
       <w:r>
         <w:t xml:space="preserve">Không có vào không có ra thì kể là vắng mặt. </w:t>
       </w:r>
+    </w:p>
+    <w:p>
+      <w:pPr>
+        <w:rPr>
+          <w:b/>
+          <w:color w:val="FF0000"/>
+        </w:rPr>
+      </w:pPr>
+      <w:r>
+        <w:rPr>
+          <w:b/>
+          <w:color w:val="FF0000"/>
+        </w:rPr>
+        <w:t xml:space="preserve">Các yêu cầu phi chức năng </w:t>
+      </w:r>
+    </w:p>
+    <w:p>
+      <w:pPr>
+        <w:pStyle w:val="ListParagraph"/>
+        <w:numPr>
+          <w:ilvl w:val="0"/>
+          <w:numId w:val="1"/>
+        </w:numPr>
+      </w:pPr>
+      <w:r>
+        <w:t>Quản</w:t>
+      </w:r>
+      <w:r>
+        <w:t xml:space="preserve"> đăng nhập </w:t>
+      </w:r>
+      <w:r>
+        <w:t xml:space="preserve">và ghi log đăng nhập cho từng sự kiện để biết ai đã vận hành hệ thống. </w:t>
+      </w:r>
+    </w:p>
+    <w:p>
+      <w:pPr>
+        <w:pStyle w:val="ListParagraph"/>
+        <w:numPr>
+          <w:ilvl w:val="0"/>
+          <w:numId w:val="1"/>
+        </w:numPr>
+      </w:pPr>
+      <w:r>
+        <w:t xml:space="preserve">Kiểm thử chạy tốt với các trình duyệt thông dụng; các </w:t>
+      </w:r>
+      <w:r>
+        <w:t>v</w:t>
+      </w:r>
+      <w:r>
+        <w:t>ersion up-to-date của responsive voice</w:t>
+      </w:r>
+      <w:r>
+        <w:t>.</w:t>
+      </w:r>
       <w:bookmarkStart w:id="0" w:name="_GoBack"/>
       <w:bookmarkEnd w:id="0"/>
-    </w:p>
-    <w:p>
-      <w:pPr>
-        <w:rPr>
-          <w:b/>
-          <w:color w:val="FF0000"/>
-        </w:rPr>
-      </w:pPr>
-      <w:r>
-        <w:rPr>
-          <w:b/>
-          <w:color w:val="FF0000"/>
-        </w:rPr>
-        <w:t xml:space="preserve">Các yêu cầu phi chức năng </w:t>
-      </w:r>
-    </w:p>
-    <w:p>
-      <w:pPr>
-        <w:pStyle w:val="ListParagraph"/>
-        <w:numPr>
-          <w:ilvl w:val="0"/>
-          <w:numId w:val="1"/>
-        </w:numPr>
-      </w:pPr>
-      <w:r>
-        <w:t>Quản</w:t>
-      </w:r>
-      <w:r>
-        <w:t xml:space="preserve"> đăng nhập </w:t>
-      </w:r>
-      <w:r>
-        <w:t xml:space="preserve">và ghi log đăng nhập cho từng sự kiện để biết ai đã vận hành hệ thống. </w:t>
-      </w:r>
-    </w:p>
-    <w:p>
-      <w:pPr>
-        <w:pStyle w:val="ListParagraph"/>
-        <w:numPr>
-          <w:ilvl w:val="0"/>
-          <w:numId w:val="1"/>
-        </w:numPr>
-      </w:pPr>
-      <w:r>
-        <w:t xml:space="preserve">Kiểm thử chạy tốt với các trình duyệt thông dụng; các </w:t>
-      </w:r>
-      <w:r>
-        <w:t>v</w:t>
-      </w:r>
-      <w:r>
-        <w:t>ersion up-to-date của responsive voice</w:t>
-      </w:r>
     </w:p>
     <w:p>
       <w:pPr>
@@ -745,8 +748,8 @@
 </file>
 
 <file path=word/numbering.xml><?xml version="1.0" encoding="utf-8"?>
-<w:numbering xmlns:wpc="http://schemas.microsoft.com/office/word/2010/wordprocessingCanvas" xmlns:mc="http://schemas.openxmlformats.org/markup-compatibility/2006" xmlns:o="urn:schemas-microsoft-com:office:office" xmlns:r="http://schemas.openxmlformats.org/officeDocument/2006/relationships" xmlns:m="http://schemas.openxmlformats.org/officeDocument/2006/math" xmlns:v="urn:schemas-microsoft-com:vml" xmlns:wp14="http://schemas.microsoft.com/office/word/2010/wordprocessingDrawing" xmlns:wp="http://schemas.openxmlformats.org/drawingml/2006/wordprocessingDrawing" xmlns:w10="urn:schemas-microsoft-com:office:word" xmlns:w="http://schemas.openxmlformats.org/wordprocessingml/2006/main" xmlns:w14="http://schemas.microsoft.com/office/word/2010/wordml" xmlns:w15="http://schemas.microsoft.com/office/word/2012/wordml" xmlns:wpg="http://schemas.microsoft.com/office/word/2010/wordprocessingGroup" xmlns:wpi="http://schemas.microsoft.com/office/word/2010/wordprocessingInk" xmlns:wne="http://schemas.microsoft.com/office/word/2006/wordml" xmlns:wps="http://schemas.microsoft.com/office/word/2010/wordprocessingShape" mc:Ignorable="w14 w15 wp14">
-  <w:abstractNum w:abstractNumId="0">
+<w:numbering xmlns:wpc="http://schemas.microsoft.com/office/word/2010/wordprocessingCanvas" xmlns:cx="http://schemas.microsoft.com/office/drawing/2014/chartex" xmlns:cx1="http://schemas.microsoft.com/office/drawing/2015/9/8/chartex" xmlns:mc="http://schemas.openxmlformats.org/markup-compatibility/2006" xmlns:o="urn:schemas-microsoft-com:office:office" xmlns:r="http://schemas.openxmlformats.org/officeDocument/2006/relationships" xmlns:m="http://schemas.openxmlformats.org/officeDocument/2006/math" xmlns:v="urn:schemas-microsoft-com:vml" xmlns:wp14="http://schemas.microsoft.com/office/word/2010/wordprocessingDrawing" xmlns:wp="http://schemas.openxmlformats.org/drawingml/2006/wordprocessingDrawing" xmlns:w10="urn:schemas-microsoft-com:office:word" xmlns:w="http://schemas.openxmlformats.org/wordprocessingml/2006/main" xmlns:w14="http://schemas.microsoft.com/office/word/2010/wordml" xmlns:w15="http://schemas.microsoft.com/office/word/2012/wordml" xmlns:w16se="http://schemas.microsoft.com/office/word/2015/wordml/symex" xmlns:wpg="http://schemas.microsoft.com/office/word/2010/wordprocessingGroup" xmlns:wpi="http://schemas.microsoft.com/office/word/2010/wordprocessingInk" xmlns:wne="http://schemas.microsoft.com/office/word/2006/wordml" xmlns:wps="http://schemas.microsoft.com/office/word/2010/wordprocessingShape" mc:Ignorable="w14 w15 w16se wp14">
+  <w:abstractNum w:abstractNumId="0" w15:restartNumberingAfterBreak="0">
     <w:nsid w:val="36510B62"/>
     <w:multiLevelType w:val="hybridMultilevel"/>
     <w:tmpl w:val="1D0E29C8"/>
@@ -865,7 +868,7 @@
 </file>
 
 <file path=word/styles.xml><?xml version="1.0" encoding="utf-8"?>
-<w:styles xmlns:mc="http://schemas.openxmlformats.org/markup-compatibility/2006" xmlns:r="http://schemas.openxmlformats.org/officeDocument/2006/relationships" xmlns:w="http://schemas.openxmlformats.org/wordprocessingml/2006/main" xmlns:w14="http://schemas.microsoft.com/office/word/2010/wordml" xmlns:w15="http://schemas.microsoft.com/office/word/2012/wordml" mc:Ignorable="w14 w15">
+<w:styles xmlns:mc="http://schemas.openxmlformats.org/markup-compatibility/2006" xmlns:r="http://schemas.openxmlformats.org/officeDocument/2006/relationships" xmlns:w="http://schemas.openxmlformats.org/wordprocessingml/2006/main" xmlns:w14="http://schemas.microsoft.com/office/word/2010/wordml" xmlns:w15="http://schemas.microsoft.com/office/word/2012/wordml" xmlns:w16se="http://schemas.microsoft.com/office/word/2015/wordml/symex" mc:Ignorable="w14 w15 w16se">
   <w:docDefaults>
     <w:rPrDefault>
       <w:rPr>

</xml_diff>

<commit_message>
Hoàn thành auto size text GD home, bổ sung yêu cầu chức năng an ninh cho GD home khi kết nối với server.
</commit_message>
<xml_diff>
--- a/Docs/Requirement/DD_RFID_URD_v1.0.docx
+++ b/Docs/Requirement/DD_RFID_URD_v1.0.docx
@@ -780,6 +780,18 @@
       </w:pPr>
       <w:r>
         <w:t>Chức năng thông báo người đang chờ bổ sung thông tin cho người quản trị.</w:t>
+      </w:r>
+    </w:p>
+    <w:p>
+      <w:pPr>
+        <w:pStyle w:val="ListParagraph"/>
+        <w:numPr>
+          <w:ilvl w:val="0"/>
+          <w:numId w:val="1"/>
+        </w:numPr>
+      </w:pPr>
+      <w:r>
+        <w:t>Thêm chức năng xác thực client để kết nối bắt đầu quét thẻ điểm danh. (Chống truy cập không được phép từ bên ngoài và hạn chế tấn công dos)</w:t>
       </w:r>
       <w:bookmarkStart w:id="0" w:name="_GoBack"/>
       <w:bookmarkEnd w:id="0"/>

</xml_diff>

<commit_message>
- Hoàn thành phần yêu cầu chức năng người quản trị trong báo cáo. - Sửa lỗi font file log
</commit_message>
<xml_diff>
--- a/Docs/Requirement/DD_RFID_URD_v1.0.docx
+++ b/Docs/Requirement/DD_RFID_URD_v1.0.docx
@@ -686,103 +686,106 @@
         <w:t xml:space="preserve"> đăng nhập </w:t>
       </w:r>
       <w:r>
-        <w:t xml:space="preserve">và ghi log đăng nhập cho từng sự kiện để biết ai đã vận hành hệ thống. </w:t>
-      </w:r>
-    </w:p>
-    <w:p>
-      <w:pPr>
-        <w:pStyle w:val="ListParagraph"/>
-        <w:numPr>
-          <w:ilvl w:val="0"/>
-          <w:numId w:val="1"/>
-        </w:numPr>
-      </w:pPr>
-      <w:r>
-        <w:t xml:space="preserve">Kiểm thử chạy tốt với các trình duyệt thông dụng; các </w:t>
-      </w:r>
-      <w:r>
-        <w:t>v</w:t>
-      </w:r>
-      <w:r>
-        <w:t>ersion up-to-date của responsive voice</w:t>
-      </w:r>
-      <w:r>
-        <w:t>.</w:t>
-      </w:r>
-    </w:p>
-    <w:p>
-      <w:pPr>
-        <w:pStyle w:val="ListParagraph"/>
-        <w:numPr>
-          <w:ilvl w:val="0"/>
-          <w:numId w:val="1"/>
-        </w:numPr>
-      </w:pPr>
-      <w:r>
-        <w:t>Cài đặt chạy trên máy chủ (server) của khoa, máy trạm (client) để thao tác và điể</w:t>
-      </w:r>
-      <w:r>
-        <w:t>m danh</w:t>
-      </w:r>
-      <w:r>
-        <w:t>.</w:t>
-      </w:r>
-    </w:p>
-    <w:p>
-      <w:pPr>
-        <w:rPr>
-          <w:b/>
-          <w:color w:val="FF0000"/>
-        </w:rPr>
-      </w:pPr>
-      <w:r>
-        <w:rPr>
-          <w:b/>
-          <w:color w:val="FF0000"/>
-        </w:rPr>
-        <w:t>Các chức năng bổ sung:</w:t>
-      </w:r>
-    </w:p>
-    <w:p>
-      <w:pPr>
-        <w:pStyle w:val="ListParagraph"/>
-        <w:numPr>
-          <w:ilvl w:val="0"/>
-          <w:numId w:val="1"/>
-        </w:numPr>
-      </w:pPr>
-      <w:r>
-        <w:t>Phân trang.</w:t>
-      </w:r>
-    </w:p>
-    <w:p>
-      <w:pPr>
-        <w:pStyle w:val="ListParagraph"/>
-        <w:numPr>
-          <w:ilvl w:val="0"/>
-          <w:numId w:val="1"/>
-        </w:numPr>
-      </w:pPr>
-      <w:r>
-        <w:rPr>
-          <w:b/>
-        </w:rPr>
-        <w:t>XỬ LÝ NGOẠI LỆ.</w:t>
-      </w:r>
-    </w:p>
-    <w:p>
-      <w:pPr>
-        <w:pStyle w:val="ListParagraph"/>
-        <w:numPr>
-          <w:ilvl w:val="0"/>
-          <w:numId w:val="1"/>
-        </w:numPr>
-      </w:pPr>
-      <w:r>
-        <w:t>Chức năng thông báo người đang chờ bổ sung thông tin cho người quản trị.</w:t>
+        <w:t>và ghi log đăng nhập cho từng sự kiện để biết ai đã vận hành hệ thố</w:t>
+      </w:r>
+      <w:r>
+        <w:t>ng.</w:t>
       </w:r>
       <w:bookmarkStart w:id="0" w:name="_GoBack"/>
       <w:bookmarkEnd w:id="0"/>
+    </w:p>
+    <w:p>
+      <w:pPr>
+        <w:pStyle w:val="ListParagraph"/>
+        <w:numPr>
+          <w:ilvl w:val="0"/>
+          <w:numId w:val="1"/>
+        </w:numPr>
+      </w:pPr>
+      <w:r>
+        <w:t xml:space="preserve">Kiểm thử chạy tốt với các trình duyệt thông dụng; các </w:t>
+      </w:r>
+      <w:r>
+        <w:t>v</w:t>
+      </w:r>
+      <w:r>
+        <w:t>ersion up-to-date của responsive voice</w:t>
+      </w:r>
+      <w:r>
+        <w:t>.</w:t>
+      </w:r>
+    </w:p>
+    <w:p>
+      <w:pPr>
+        <w:pStyle w:val="ListParagraph"/>
+        <w:numPr>
+          <w:ilvl w:val="0"/>
+          <w:numId w:val="1"/>
+        </w:numPr>
+      </w:pPr>
+      <w:r>
+        <w:t>Cài đặt chạy trên máy chủ (server) của khoa, máy trạm (client) để thao tác và điể</w:t>
+      </w:r>
+      <w:r>
+        <w:t>m danh</w:t>
+      </w:r>
+      <w:r>
+        <w:t>.</w:t>
+      </w:r>
+    </w:p>
+    <w:p>
+      <w:pPr>
+        <w:rPr>
+          <w:b/>
+          <w:color w:val="FF0000"/>
+        </w:rPr>
+      </w:pPr>
+      <w:r>
+        <w:rPr>
+          <w:b/>
+          <w:color w:val="FF0000"/>
+        </w:rPr>
+        <w:t>Các chức năng bổ sung:</w:t>
+      </w:r>
+    </w:p>
+    <w:p>
+      <w:pPr>
+        <w:pStyle w:val="ListParagraph"/>
+        <w:numPr>
+          <w:ilvl w:val="0"/>
+          <w:numId w:val="1"/>
+        </w:numPr>
+      </w:pPr>
+      <w:r>
+        <w:t>Phân trang.</w:t>
+      </w:r>
+    </w:p>
+    <w:p>
+      <w:pPr>
+        <w:pStyle w:val="ListParagraph"/>
+        <w:numPr>
+          <w:ilvl w:val="0"/>
+          <w:numId w:val="1"/>
+        </w:numPr>
+      </w:pPr>
+      <w:r>
+        <w:rPr>
+          <w:b/>
+        </w:rPr>
+        <w:t>XỬ LÝ NGOẠI LỆ.</w:t>
+      </w:r>
+    </w:p>
+    <w:p>
+      <w:pPr>
+        <w:pStyle w:val="ListParagraph"/>
+        <w:numPr>
+          <w:ilvl w:val="0"/>
+          <w:numId w:val="1"/>
+        </w:numPr>
+      </w:pPr>
+      <w:r>
+        <w:t>Chức năng thông báo người đang chờ bổ sung thông tin cho người quản trị.</w:t>
+      </w:r>
     </w:p>
     <w:p/>
     <w:sectPr>

</xml_diff>